<commit_message>
initial answers to assignment 11
</commit_message>
<xml_diff>
--- a/Assignment/assignment11/Ford_Correct_Figs_11.docx
+++ b/Assignment/assignment11/Ford_Correct_Figs_11.docx
@@ -358,8 +358,8 @@
           <w:noProof/>
         </w:rPr>
         <w:drawing>
-          <wp:inline distT="0" distB="0" distL="0" distR="0" wp14:anchorId="6F52AB1E" wp14:editId="700AD0D0">
-            <wp:extent cx="5943600" cy="1604645"/>
+          <wp:inline distT="0" distB="0" distL="0" distR="0" wp14:anchorId="6F52AB1E" wp14:editId="2BD438A0">
+            <wp:extent cx="6036793" cy="1629805"/>
             <wp:effectExtent l="0" t="0" r="0" b="0"/>
             <wp:docPr id="27" name="Picture 27"/>
             <wp:cNvGraphicFramePr>
@@ -387,7 +387,7 @@
                   <pic:spPr>
                     <a:xfrm>
                       <a:off x="0" y="0"/>
-                      <a:ext cx="5943600" cy="1604645"/>
+                      <a:ext cx="6073194" cy="1639632"/>
                     </a:xfrm>
                     <a:prstGeom prst="rect">
                       <a:avLst/>
@@ -988,9 +988,9 @@
           <w:noProof/>
         </w:rPr>
         <w:drawing>
-          <wp:inline distT="0" distB="0" distL="0" distR="0" wp14:anchorId="1540CB70" wp14:editId="52A057A9">
-            <wp:extent cx="5943600" cy="1598930"/>
-            <wp:effectExtent l="0" t="0" r="0" b="1270"/>
+          <wp:inline distT="0" distB="0" distL="0" distR="0" wp14:anchorId="1540CB70" wp14:editId="2670EFB3">
+            <wp:extent cx="11145689" cy="2998381"/>
+            <wp:effectExtent l="0" t="0" r="0" b="0"/>
             <wp:docPr id="30" name="Picture 30"/>
             <wp:cNvGraphicFramePr>
               <a:graphicFrameLocks xmlns:a="http://schemas.openxmlformats.org/drawingml/2006/main" noChangeAspect="1"/>
@@ -1017,7 +1017,7 @@
                   <pic:spPr>
                     <a:xfrm>
                       <a:off x="0" y="0"/>
-                      <a:ext cx="5943600" cy="1598930"/>
+                      <a:ext cx="11145689" cy="2998381"/>
                     </a:xfrm>
                     <a:prstGeom prst="rect">
                       <a:avLst/>

</xml_diff>